<commit_message>
First commit from feature branch
</commit_message>
<xml_diff>
--- a/Test.docx
+++ b/Test.docx
@@ -12,20 +12,7 @@
         <w:rPr>
           <w:lang w:val="en-US"/>
         </w:rPr>
-        <w:t>My name is ubaid</w:t>
-      </w:r>
-    </w:p>
-    <w:p>
-      <w:pPr>
-        <w:rPr>
-          <w:lang w:val="en-US"/>
-        </w:rPr>
-      </w:pPr>
-      <w:r>
-        <w:rPr>
-          <w:lang w:val="en-US"/>
-        </w:rPr>
-        <w:t>Again testing</w:t>
+        <w:t>Hello my name id khan.</w:t>
       </w:r>
     </w:p>
     <w:sectPr>

</xml_diff>

<commit_message>
second commit on branch
</commit_message>
<xml_diff>
--- a/Test.docx
+++ b/Test.docx
@@ -13,6 +13,40 @@
           <w:lang w:val="en-US"/>
         </w:rPr>
         <w:t>Hello my name id khan.</w:t>
+      </w:r>
+    </w:p>
+    <w:p>
+      <w:pPr>
+        <w:rPr>
+          <w:lang w:val="en-US"/>
+        </w:rPr>
+      </w:pPr>
+    </w:p>
+    <w:p>
+      <w:pPr>
+        <w:rPr>
+          <w:lang w:val="en-US"/>
+        </w:rPr>
+      </w:pPr>
+      <w:r>
+        <w:rPr>
+          <w:lang w:val="en-US"/>
+        </w:rPr>
+        <w:t xml:space="preserve">I live in </w:t>
+      </w:r>
+      <w:proofErr w:type="spellStart"/>
+      <w:r>
+        <w:rPr>
+          <w:lang w:val="en-US"/>
+        </w:rPr>
+        <w:t>madina</w:t>
+      </w:r>
+      <w:proofErr w:type="spellEnd"/>
+      <w:r>
+        <w:rPr>
+          <w:lang w:val="en-US"/>
+        </w:rPr>
+        <w:t xml:space="preserve"> .</w:t>
       </w:r>
     </w:p>
     <w:sectPr>
@@ -749,4 +783,16 @@
     </a:ext>
   </a:extLst>
 </a:theme>
+</file>
+
+<file path=customXml/item1.xml><?xml version="1.0" encoding="utf-8"?>
+<b:Sources xmlns:b="http://schemas.openxmlformats.org/officeDocument/2006/bibliography" xmlns="http://schemas.openxmlformats.org/officeDocument/2006/bibliography" SelectedStyle="\APASixthEditionOfficeOnline.xsl" StyleName="APA" Version="6"/>
+</file>
+
+<file path=customXml/itemProps1.xml><?xml version="1.0" encoding="utf-8"?>
+<ds:datastoreItem xmlns:ds="http://schemas.openxmlformats.org/officeDocument/2006/customXml" ds:itemID="{891689D0-7E5C-48AE-97EA-8CA6BDB2C743}">
+  <ds:schemaRefs>
+    <ds:schemaRef ds:uri="http://schemas.openxmlformats.org/officeDocument/2006/bibliography"/>
+  </ds:schemaRefs>
+</ds:datastoreItem>
 </file>
</xml_diff>